<commit_message>
add files for class
</commit_message>
<xml_diff>
--- a/7. Graphics/docs/Ggplot tutorial.docx
+++ b/7. Graphics/docs/Ggplot tutorial.docx
@@ -48,8 +48,6 @@
         </w:rPr>
         <w:t>EEOB590</w:t>
       </w:r>
-      <w:bookmarkStart w:id="0" w:name="_GoBack"/>
-      <w:bookmarkEnd w:id="0"/>
     </w:p>
     <w:p/>
     <w:p>
@@ -93,7 +91,12 @@
         <w:adjustRightInd w:val="0"/>
       </w:pPr>
       <w:r>
-        <w:t>a data set</w:t>
+        <w:t xml:space="preserve">a </w:t>
+      </w:r>
+      <w:bookmarkStart w:id="0" w:name="_GoBack"/>
+      <w:bookmarkEnd w:id="0"/>
+      <w:r>
+        <w:t>data set</w:t>
       </w:r>
     </w:p>
     <w:p>
@@ -143,6 +146,14 @@
       <w:r>
         <w:t xml:space="preserve"> like size, color, and x and y locations. These are referred to as "mappings". </w:t>
       </w:r>
+      <w:proofErr w:type="spellStart"/>
+      <w:r>
+        <w:t>Aesthestics</w:t>
+      </w:r>
+      <w:proofErr w:type="spellEnd"/>
+      <w:r>
+        <w:t xml:space="preserve"> are “something you can see”. </w:t>
+      </w:r>
     </w:p>
     <w:p>
       <w:pPr>
@@ -243,17 +254,12 @@
         <w:t xml:space="preserve">Start with </w:t>
       </w:r>
       <w:proofErr w:type="spellStart"/>
-      <w:proofErr w:type="gramStart"/>
       <w:r>
         <w:t>ggplot</w:t>
       </w:r>
       <w:proofErr w:type="spellEnd"/>
       <w:r>
-        <w:t>(</w:t>
-      </w:r>
-      <w:proofErr w:type="gramEnd"/>
-      <w:r>
-        <w:t xml:space="preserve">data, </w:t>
+        <w:t xml:space="preserve">(data, </w:t>
       </w:r>
       <w:proofErr w:type="spellStart"/>
       <w:r>
@@ -369,29 +375,13 @@
         </w:numPr>
       </w:pPr>
       <w:r>
-        <w:t xml:space="preserve">Some plots visualize a </w:t>
-      </w:r>
-      <w:proofErr w:type="gramStart"/>
-      <w:r>
-        <w:t>transformation  of</w:t>
-      </w:r>
-      <w:proofErr w:type="gramEnd"/>
-      <w:r>
-        <w:t xml:space="preserve"> the original data set.</w:t>
+        <w:t>Some plots visualize a transformation  of the original data set.</w:t>
       </w:r>
       <w:r>
         <w:t xml:space="preserve"> </w:t>
       </w:r>
       <w:r>
-        <w:t xml:space="preserve">Use a </w:t>
-      </w:r>
-      <w:proofErr w:type="gramStart"/>
-      <w:r>
-        <w:t>stat  to</w:t>
-      </w:r>
-      <w:proofErr w:type="gramEnd"/>
-      <w:r>
-        <w:t xml:space="preserve"> choose a com</w:t>
+        <w:t>Use a stat  to choose a com</w:t>
       </w:r>
       <w:r>
         <w:t xml:space="preserve">mon transformation to visualize. </w:t>
@@ -482,19 +472,11 @@
       </w:r>
       <w:proofErr w:type="spellStart"/>
       <w:r>
-        <w:t>geom_</w:t>
-      </w:r>
-      <w:proofErr w:type="gramStart"/>
-      <w:r>
-        <w:t>histogram</w:t>
-      </w:r>
-      <w:proofErr w:type="spellEnd"/>
-      <w:r>
-        <w:t>(</w:t>
-      </w:r>
-      <w:proofErr w:type="gramEnd"/>
-      <w:r>
-        <w:t xml:space="preserve">), </w:t>
+        <w:t>geom_histogram</w:t>
+      </w:r>
+      <w:proofErr w:type="spellEnd"/>
+      <w:r>
+        <w:t xml:space="preserve">(), </w:t>
       </w:r>
       <w:proofErr w:type="spellStart"/>
       <w:r>
@@ -625,21 +607,13 @@
       </w:r>
       <w:proofErr w:type="spellEnd"/>
       <w:r>
-        <w:t xml:space="preserve"> </w:t>
-      </w:r>
-      <w:proofErr w:type="gramStart"/>
-      <w:r>
-        <w:t>a</w:t>
+        <w:t xml:space="preserve"> a</w:t>
       </w:r>
       <w:r>
         <w:t>x</w:t>
       </w:r>
       <w:r>
-        <w:t>es, or</w:t>
-      </w:r>
-      <w:proofErr w:type="gramEnd"/>
-      <w:r>
-        <w:t xml:space="preserve"> put into polar (circular) coordinates. </w:t>
+        <w:t xml:space="preserve">es, or put into polar (circular) coordinates. </w:t>
       </w:r>
     </w:p>
     <w:p>
@@ -675,13 +649,8 @@
         </w:numPr>
       </w:pPr>
       <w:r>
-        <w:t xml:space="preserve">Function is always "scale" underscore, then whatever aesthetic you want to adjust, underscore, then the pre-packaged scale to use (e.g. manual, continuous, discrete, identity), then the </w:t>
-      </w:r>
-      <w:proofErr w:type="gramStart"/>
-      <w:r>
-        <w:t>parentheses .</w:t>
-      </w:r>
-      <w:proofErr w:type="gramEnd"/>
+        <w:t>Function is always "scale" underscore, then whatever aesthetic you want to adjust, underscore, then the pre-packaged scale to use (e.g. manual, continuous, discrete, identity), then the parentheses .</w:t>
+      </w:r>
     </w:p>
     <w:p>
       <w:pPr>
@@ -1298,7 +1267,7 @@
     </w:rPrDefault>
     <w:pPrDefault/>
   </w:docDefaults>
-  <w:latentStyles w:defLockedState="0" w:defUIPriority="99" w:defSemiHidden="0" w:defUnhideWhenUsed="0" w:defQFormat="0" w:count="376">
+  <w:latentStyles w:defLockedState="0" w:defUIPriority="99" w:defSemiHidden="0" w:defUnhideWhenUsed="0" w:defQFormat="0" w:count="375">
     <w:lsdException w:name="Normal" w:uiPriority="0" w:qFormat="1"/>
     <w:lsdException w:name="heading 1" w:uiPriority="9" w:qFormat="1"/>
     <w:lsdException w:name="heading 2" w:semiHidden="1" w:uiPriority="9" w:unhideWhenUsed="1" w:qFormat="1"/>
@@ -1566,11 +1535,6 @@
     <w:lsdException w:name="Book Title" w:uiPriority="33" w:qFormat="1"/>
     <w:lsdException w:name="Bibliography" w:semiHidden="1" w:uiPriority="37" w:unhideWhenUsed="1"/>
     <w:lsdException w:name="TOC Heading" w:semiHidden="1" w:uiPriority="39" w:unhideWhenUsed="1" w:qFormat="1"/>
-    <w:lsdException w:name="Plain Table 5" w:semiHidden="1" w:unhideWhenUsed="1"/>
-    <w:lsdException w:name="Grid Table Light" w:semiHidden="1" w:unhideWhenUsed="1"/>
-    <w:lsdException w:name="Grid Table 1 Light" w:semiHidden="1" w:unhideWhenUsed="1"/>
-    <w:lsdException w:name="Grid Table 2" w:semiHidden="1" w:unhideWhenUsed="1"/>
-    <w:lsdException w:name="Grid Table 3" w:semiHidden="1" w:unhideWhenUsed="1"/>
     <w:lsdException w:name="Grid Table 4" w:uiPriority="49"/>
     <w:lsdException w:name="Grid Table 5 Dark" w:uiPriority="50"/>
     <w:lsdException w:name="Grid Table 6 Colorful" w:uiPriority="51"/>
@@ -1670,7 +1634,6 @@
     <w:lsdException w:name="Smart Hyperlink" w:semiHidden="1" w:unhideWhenUsed="1"/>
     <w:lsdException w:name="Hashtag" w:semiHidden="1" w:unhideWhenUsed="1"/>
     <w:lsdException w:name="Unresolved Mention" w:semiHidden="1" w:unhideWhenUsed="1"/>
-    <w:lsdException w:name="Smart Link" w:semiHidden="1" w:unhideWhenUsed="1"/>
   </w:latentStyles>
   <w:style w:type="paragraph" w:default="1" w:styleId="Normal">
     <w:name w:val="Normal"/>

</xml_diff>